<commit_message>
SQL DDL and DML query
SQL DDL and DML query
</commit_message>
<xml_diff>
--- a/docs/SQL.docx
+++ b/docs/SQL.docx
@@ -1539,10 +1539,7 @@
         <w:t>Example: USE</w:t>
       </w:r>
       <w:r>
-        <w:t xml:space="preserve"> </w:t>
-      </w:r>
-      <w:r>
-        <w:t>fsd01march;</w:t>
+        <w:t xml:space="preserve"> fsd01march;</w:t>
       </w:r>
     </w:p>
     <w:p>
@@ -1755,6 +1752,71 @@
           <w:b/>
           <w:bCs/>
         </w:rPr>
+        <w:t>Describe the table</w:t>
+      </w:r>
+    </w:p>
+    <w:p>
+      <w:pPr>
+        <w:pStyle w:val="NoSpacing"/>
+      </w:pPr>
+      <w:r>
+        <w:tab/>
+        <w:t>To Get the structure of the table.</w:t>
+      </w:r>
+    </w:p>
+    <w:p>
+      <w:pPr>
+        <w:pStyle w:val="NoSpacing"/>
+      </w:pPr>
+      <w:r>
+        <w:tab/>
+        <w:t xml:space="preserve">Syntax: </w:t>
+      </w:r>
+      <w:r>
+        <w:t xml:space="preserve">desc </w:t>
+      </w:r>
+      <w:r>
+        <w:t>&lt;</w:t>
+      </w:r>
+      <w:proofErr w:type="spellStart"/>
+      <w:r>
+        <w:t>table_Name</w:t>
+      </w:r>
+      <w:proofErr w:type="spellEnd"/>
+      <w:r>
+        <w:t>&gt;</w:t>
+      </w:r>
+      <w:r>
+        <w:t>;</w:t>
+      </w:r>
+    </w:p>
+    <w:p>
+      <w:pPr>
+        <w:pStyle w:val="NoSpacing"/>
+      </w:pPr>
+      <w:r>
+        <w:tab/>
+        <w:t>Example: desc employee;</w:t>
+      </w:r>
+    </w:p>
+    <w:p>
+      <w:pPr>
+        <w:pStyle w:val="NoSpacing"/>
+      </w:pPr>
+    </w:p>
+    <w:p>
+      <w:pPr>
+        <w:pStyle w:val="NoSpacing"/>
+        <w:rPr>
+          <w:b/>
+          <w:bCs/>
+        </w:rPr>
+      </w:pPr>
+      <w:r>
+        <w:rPr>
+          <w:b/>
+          <w:bCs/>
+        </w:rPr>
         <w:t>Alter Table</w:t>
       </w:r>
     </w:p>
@@ -2304,6 +2366,7 @@
         </w:numPr>
       </w:pPr>
       <w:r>
+        <w:lastRenderedPageBreak/>
         <w:t xml:space="preserve">Using drop </w:t>
       </w:r>
       <w:proofErr w:type="gramStart"/>
@@ -2389,7 +2452,6 @@
           <w:bCs/>
           <w:u w:val="single"/>
         </w:rPr>
-        <w:lastRenderedPageBreak/>
         <w:t>DML</w:t>
       </w:r>
     </w:p>
@@ -2732,6 +2794,48 @@
     <w:p>
       <w:pPr>
         <w:pStyle w:val="NoSpacing"/>
+        <w:ind w:firstLine="720"/>
+        <w:rPr>
+          <w:sz w:val="20"/>
+          <w:szCs w:val="20"/>
+        </w:rPr>
+      </w:pPr>
+      <w:r>
+        <w:rPr>
+          <w:sz w:val="20"/>
+          <w:szCs w:val="20"/>
+        </w:rPr>
+        <w:t xml:space="preserve">INSERT INTO </w:t>
+      </w:r>
+      <w:proofErr w:type="spellStart"/>
+      <w:r>
+        <w:rPr>
+          <w:sz w:val="20"/>
+          <w:szCs w:val="20"/>
+        </w:rPr>
+        <w:t>emp_backup</w:t>
+      </w:r>
+      <w:proofErr w:type="spellEnd"/>
+      <w:r>
+        <w:rPr>
+          <w:sz w:val="20"/>
+          <w:szCs w:val="20"/>
+        </w:rPr>
+        <w:t xml:space="preserve"> SELECT * from employee;</w:t>
+      </w:r>
+    </w:p>
+    <w:p>
+      <w:pPr>
+        <w:pStyle w:val="NoSpacing"/>
+        <w:rPr>
+          <w:sz w:val="20"/>
+          <w:szCs w:val="20"/>
+        </w:rPr>
+      </w:pPr>
+    </w:p>
+    <w:p>
+      <w:pPr>
+        <w:pStyle w:val="NoSpacing"/>
         <w:rPr>
           <w:b/>
           <w:bCs/>
@@ -3292,6 +3396,7 @@
           <w:b/>
           <w:bCs/>
         </w:rPr>
+        <w:lastRenderedPageBreak/>
         <w:tab/>
       </w:r>
       <w:r>
@@ -3450,7 +3555,6 @@
           <w:bCs/>
           <w:u w:val="single"/>
         </w:rPr>
-        <w:lastRenderedPageBreak/>
         <w:t>Clause</w:t>
       </w:r>
     </w:p>
@@ -4356,6 +4460,7 @@
           <w:b/>
           <w:bCs/>
         </w:rPr>
+        <w:lastRenderedPageBreak/>
         <w:t>SELECT * FROM employee WHERE salary BETWEEN 10000 AND 50000;</w:t>
       </w:r>
     </w:p>

</xml_diff>